<commit_message>
Updated lab 2 and the project paper
</commit_message>
<xml_diff>
--- a/FinalProject/490RoProFinalPaper.docx
+++ b/FinalProject/490RoProFinalPaper.docx
@@ -944,8 +944,6 @@
         </w:rPr>
         <w:br w:type="page"/>
       </w:r>
-      <w:bookmarkStart w:id="0" w:name="_GoBack"/>
-      <w:bookmarkEnd w:id="0"/>
     </w:p>
     <w:p>
       <w:pPr>
@@ -1234,6 +1232,134 @@
     <w:p>
       <w:pPr>
         <w:spacing w:line="360" w:lineRule="auto"/>
+        <w:rPr>
+          <w:rFonts w:ascii="Comfortaa" w:eastAsia="Comfortaa" w:hAnsi="Comfortaa" w:cs="Comfortaa"/>
+          <w:b/>
+          <w:sz w:val="25"/>
+          <w:szCs w:val="25"/>
+        </w:rPr>
+      </w:pPr>
+      <w:r>
+        <w:rPr>
+          <w:rFonts w:ascii="Comfortaa" w:eastAsia="Comfortaa" w:hAnsi="Comfortaa" w:cs="Comfortaa"/>
+          <w:b/>
+          <w:sz w:val="25"/>
+          <w:szCs w:val="25"/>
+        </w:rPr>
+        <w:t>To begin, I’d like to direct you to some video media of the working project:</w:t>
+      </w:r>
+    </w:p>
+    <w:p>
+      <w:pPr>
+        <w:pStyle w:val="ListParagraph"/>
+        <w:numPr>
+          <w:ilvl w:val="0"/>
+          <w:numId w:val="3"/>
+        </w:numPr>
+        <w:spacing w:line="360" w:lineRule="auto"/>
+        <w:rPr>
+          <w:rFonts w:ascii="Comfortaa" w:eastAsia="Comfortaa" w:hAnsi="Comfortaa" w:cs="Comfortaa"/>
+          <w:b/>
+          <w:sz w:val="25"/>
+          <w:szCs w:val="25"/>
+        </w:rPr>
+      </w:pPr>
+      <w:hyperlink r:id="rId6" w:history="1">
+        <w:r>
+          <w:rPr>
+            <w:rStyle w:val="Hyperlink"/>
+          </w:rPr>
+          <w:t>https://www.youtube.com/watch?v=QndK-gy7p18</w:t>
+        </w:r>
+      </w:hyperlink>
+      <w:r>
+        <w:t xml:space="preserve"> </w:t>
+      </w:r>
+      <w:r>
+        <w:rPr>
+          <w:rFonts w:ascii="Comfortaa" w:hAnsi="Comfortaa"/>
+          <w:b/>
+          <w:sz w:val="25"/>
+          <w:szCs w:val="25"/>
+        </w:rPr>
+        <w:t>Part 1</w:t>
+      </w:r>
+    </w:p>
+    <w:p>
+      <w:pPr>
+        <w:pStyle w:val="ListParagraph"/>
+        <w:numPr>
+          <w:ilvl w:val="0"/>
+          <w:numId w:val="3"/>
+        </w:numPr>
+        <w:spacing w:line="360" w:lineRule="auto"/>
+        <w:rPr>
+          <w:rFonts w:ascii="Comfortaa" w:eastAsia="Comfortaa" w:hAnsi="Comfortaa" w:cs="Comfortaa"/>
+          <w:b/>
+          <w:sz w:val="25"/>
+          <w:szCs w:val="25"/>
+        </w:rPr>
+      </w:pPr>
+      <w:hyperlink r:id="rId7" w:history="1">
+        <w:r>
+          <w:rPr>
+            <w:rStyle w:val="Hyperlink"/>
+          </w:rPr>
+          <w:t>https://www.youtube.com/watch?v=BIkk1ZyzQYU</w:t>
+        </w:r>
+      </w:hyperlink>
+      <w:r>
+        <w:t xml:space="preserve"> </w:t>
+      </w:r>
+      <w:r>
+        <w:rPr>
+          <w:rFonts w:ascii="Comfortaa" w:eastAsia="Comfortaa" w:hAnsi="Comfortaa" w:cs="Comfortaa"/>
+          <w:b/>
+          <w:sz w:val="25"/>
+          <w:szCs w:val="25"/>
+        </w:rPr>
+        <w:t>Part 2</w:t>
+      </w:r>
+    </w:p>
+    <w:p>
+      <w:pPr>
+        <w:pStyle w:val="ListParagraph"/>
+        <w:numPr>
+          <w:ilvl w:val="0"/>
+          <w:numId w:val="3"/>
+        </w:numPr>
+        <w:spacing w:line="360" w:lineRule="auto"/>
+        <w:rPr>
+          <w:rFonts w:ascii="Comfortaa" w:eastAsia="Comfortaa" w:hAnsi="Comfortaa" w:cs="Comfortaa"/>
+          <w:b/>
+          <w:sz w:val="25"/>
+          <w:szCs w:val="25"/>
+        </w:rPr>
+      </w:pPr>
+      <w:hyperlink r:id="rId8" w:history="1">
+        <w:r>
+          <w:rPr>
+            <w:rStyle w:val="Hyperlink"/>
+          </w:rPr>
+          <w:t>https://www.youtube.com/watch?v=C3AOwtNZFKU</w:t>
+        </w:r>
+      </w:hyperlink>
+      <w:r>
+        <w:t xml:space="preserve"> </w:t>
+      </w:r>
+      <w:r>
+        <w:rPr>
+          <w:rFonts w:ascii="Comfortaa" w:eastAsia="Comfortaa" w:hAnsi="Comfortaa" w:cs="Comfortaa"/>
+          <w:b/>
+          <w:sz w:val="25"/>
+          <w:szCs w:val="25"/>
+        </w:rPr>
+        <w:t>Part 3</w:t>
+      </w:r>
+    </w:p>
+    <w:p>
+      <w:pPr>
+        <w:spacing w:line="360" w:lineRule="auto"/>
         <w:ind w:firstLine="720"/>
         <w:rPr>
           <w:rFonts w:ascii="Comfortaa" w:eastAsia="Comfortaa" w:hAnsi="Comfortaa" w:cs="Comfortaa"/>
@@ -1249,7 +1375,17 @@
           <w:sz w:val="25"/>
           <w:szCs w:val="25"/>
         </w:rPr>
-        <w:t xml:space="preserve">The above picture shows a draft done by Daniel while he was preparing a physical apparatus for our in-person demonstration. You can see the hole on the top that will be for an exterior mounted, DC fan that will pull air from within the module when it becomes too hot or humid for the plant to thrive. Ventilation is ensured by the holes in the bottom that will allow for new air to be pulled in. </w:t>
+        <w:t xml:space="preserve">The above picture shows a draft done by Daniel while he was preparing a physical apparatus for our in-person demonstration. You can see the hole on the top that will be for an exterior mounted, DC fan that will pull air from within the module when it </w:t>
+      </w:r>
+      <w:r>
+        <w:rPr>
+          <w:rFonts w:ascii="Comfortaa" w:eastAsia="Comfortaa" w:hAnsi="Comfortaa" w:cs="Comfortaa"/>
+          <w:b/>
+          <w:sz w:val="25"/>
+          <w:szCs w:val="25"/>
+        </w:rPr>
+        <w:lastRenderedPageBreak/>
+        <w:t xml:space="preserve">becomes too hot or humid for the plant to thrive. Ventilation is ensured by the holes in the bottom that will allow for new air to be pulled in. </w:t>
       </w:r>
     </w:p>
     <w:p>
@@ -1266,7 +1402,6 @@
         <w:rPr>
           <w:noProof/>
         </w:rPr>
-        <w:lastRenderedPageBreak/>
         <w:drawing>
           <wp:anchor distT="114300" distB="114300" distL="114300" distR="114300" simplePos="0" relativeHeight="251659264" behindDoc="0" locked="0" layoutInCell="1" hidden="0" allowOverlap="1" wp14:anchorId="15C58BBB" wp14:editId="568E3556">
             <wp:simplePos x="0" y="0"/>
@@ -1289,7 +1424,7 @@
                     <pic:cNvPicPr preferRelativeResize="0"/>
                   </pic:nvPicPr>
                   <pic:blipFill>
-                    <a:blip r:embed="rId6"/>
+                    <a:blip r:embed="rId9"/>
                     <a:srcRect/>
                     <a:stretch>
                       <a:fillRect/>
@@ -1386,7 +1521,7 @@
                     <pic:cNvPicPr preferRelativeResize="0"/>
                   </pic:nvPicPr>
                   <pic:blipFill>
-                    <a:blip r:embed="rId7"/>
+                    <a:blip r:embed="rId10"/>
                     <a:srcRect/>
                     <a:stretch>
                       <a:fillRect/>
@@ -1584,7 +1719,7 @@
                     <pic:cNvPicPr preferRelativeResize="0"/>
                   </pic:nvPicPr>
                   <pic:blipFill>
-                    <a:blip r:embed="rId8"/>
+                    <a:blip r:embed="rId11"/>
                     <a:srcRect/>
                     <a:stretch>
                       <a:fillRect/>
@@ -1660,9 +1795,67 @@
         </w:rPr>
         <w:lastRenderedPageBreak/>
         <w:drawing>
-          <wp:inline distT="114300" distB="114300" distL="114300" distR="114300" wp14:anchorId="5870930C" wp14:editId="71C6142A">
-            <wp:extent cx="3181350" cy="6143625"/>
-            <wp:effectExtent l="0" t="0" r="0" b="0"/>
+          <wp:anchor distT="0" distB="0" distL="114300" distR="114300" simplePos="0" relativeHeight="251660288" behindDoc="0" locked="0" layoutInCell="1" allowOverlap="1" wp14:anchorId="7803ABB9" wp14:editId="37B9516B">
+            <wp:simplePos x="0" y="0"/>
+            <wp:positionH relativeFrom="margin">
+              <wp:align>right</wp:align>
+            </wp:positionH>
+            <wp:positionV relativeFrom="paragraph">
+              <wp:posOffset>0</wp:posOffset>
+            </wp:positionV>
+            <wp:extent cx="5943600" cy="3768725"/>
+            <wp:effectExtent l="0" t="0" r="0" b="3175"/>
+            <wp:wrapTopAndBottom/>
+            <wp:docPr id="6" name="Picture 6" descr="A screenshot of a cell phone&#10;&#10;Description automatically generated"/>
+            <wp:cNvGraphicFramePr>
+              <a:graphicFrameLocks xmlns:a="http://schemas.openxmlformats.org/drawingml/2006/main" noChangeAspect="1"/>
+            </wp:cNvGraphicFramePr>
+            <a:graphic xmlns:a="http://schemas.openxmlformats.org/drawingml/2006/main">
+              <a:graphicData uri="http://schemas.openxmlformats.org/drawingml/2006/picture">
+                <pic:pic xmlns:pic="http://schemas.openxmlformats.org/drawingml/2006/picture">
+                  <pic:nvPicPr>
+                    <pic:cNvPr id="6" name="NodeRedDashboard.PNG"/>
+                    <pic:cNvPicPr/>
+                  </pic:nvPicPr>
+                  <pic:blipFill>
+                    <a:blip r:embed="rId12" cstate="print">
+                      <a:extLst>
+                        <a:ext uri="{28A0092B-C50C-407E-A947-70E740481C1C}">
+                          <a14:useLocalDpi xmlns:a14="http://schemas.microsoft.com/office/drawing/2010/main" val="0"/>
+                        </a:ext>
+                      </a:extLst>
+                    </a:blip>
+                    <a:stretch>
+                      <a:fillRect/>
+                    </a:stretch>
+                  </pic:blipFill>
+                  <pic:spPr>
+                    <a:xfrm>
+                      <a:off x="0" y="0"/>
+                      <a:ext cx="5943600" cy="3768725"/>
+                    </a:xfrm>
+                    <a:prstGeom prst="rect">
+                      <a:avLst/>
+                    </a:prstGeom>
+                  </pic:spPr>
+                </pic:pic>
+              </a:graphicData>
+            </a:graphic>
+          </wp:anchor>
+        </w:drawing>
+      </w:r>
+      <w:r>
+        <w:rPr>
+          <w:rFonts w:ascii="Comfortaa" w:eastAsia="Comfortaa" w:hAnsi="Comfortaa" w:cs="Comfortaa"/>
+          <w:b/>
+          <w:noProof/>
+          <w:sz w:val="25"/>
+          <w:szCs w:val="25"/>
+        </w:rPr>
+        <w:drawing>
+          <wp:inline distT="114300" distB="114300" distL="114300" distR="114300" wp14:anchorId="5870930C" wp14:editId="2E54B9B9">
+            <wp:extent cx="3181350" cy="5229225"/>
+            <wp:effectExtent l="0" t="0" r="0" b="9525"/>
             <wp:docPr id="4" name="image5.jpg"/>
             <wp:cNvGraphicFramePr/>
             <a:graphic xmlns:a="http://schemas.openxmlformats.org/drawingml/2006/main">
@@ -1673,7 +1866,7 @@
                     <pic:cNvPicPr preferRelativeResize="0"/>
                   </pic:nvPicPr>
                   <pic:blipFill>
-                    <a:blip r:embed="rId9"/>
+                    <a:blip r:embed="rId13"/>
                     <a:srcRect/>
                     <a:stretch>
                       <a:fillRect/>
@@ -1682,7 +1875,7 @@
                   <pic:spPr>
                     <a:xfrm>
                       <a:off x="0" y="0"/>
-                      <a:ext cx="3181350" cy="6143625"/>
+                      <a:ext cx="3181350" cy="5229225"/>
                     </a:xfrm>
                     <a:prstGeom prst="rect">
                       <a:avLst/>
@@ -1773,17 +1966,7 @@
           <w:sz w:val="25"/>
           <w:szCs w:val="25"/>
         </w:rPr>
-        <w:t xml:space="preserve"> have possible future plans that we would like to add at some point. These additional features include graphical interfaces on the app instead of just on the online UI. This would give a more readily accessible understanding of the state of the module. Also, a slider may be added to take </w:t>
-      </w:r>
-      <w:r>
-        <w:rPr>
-          <w:rFonts w:ascii="Comfortaa" w:eastAsia="Comfortaa" w:hAnsi="Comfortaa" w:cs="Comfortaa"/>
-          <w:b/>
-          <w:sz w:val="25"/>
-          <w:szCs w:val="25"/>
-        </w:rPr>
-        <w:lastRenderedPageBreak/>
-        <w:t xml:space="preserve">the module out of what we call ‘automatic’ mode into ‘manual’ mode. In manual mode, the user wouldn’t need to preprogram the alert thresholds, but could update them dynamically from time to time. Finally, the ability to manage multiple modules could be added. </w:t>
+        <w:t xml:space="preserve"> have possible future plans that we would like to add at some point. These additional features include graphical interfaces on the app instead of just on the online UI. This would give a more readily accessible understanding of the state of the module. Also, a slider may be added to take the module out of what we call ‘automatic’ mode into ‘manual’ mode. In manual mode, the user wouldn’t need to preprogram the alert thresholds, but could update them dynamically from time to time. Finally, the ability to manage multiple modules could be added. </w:t>
       </w:r>
     </w:p>
     <w:p>
@@ -1919,17 +2102,15 @@
         </w:rPr>
         <w:t xml:space="preserve"> users that want to manage a nearly limitless number of possible botanical projects. With a robust, and innovative design, the physical apparatus can be as imposing or subdued as the user wishes and can be adapted to the target flora’s requirements. With the possible number of sensor and control additions that can be made, there’s room for growth with our design. A relatively seamless, user-friendly device and app helps even the </w:t>
       </w:r>
-      <w:proofErr w:type="gramStart"/>
-      <w:r>
-        <w:rPr>
-          <w:rFonts w:ascii="Comfortaa" w:eastAsia="Comfortaa" w:hAnsi="Comfortaa" w:cs="Comfortaa"/>
-          <w:b/>
-          <w:sz w:val="25"/>
-          <w:szCs w:val="25"/>
-        </w:rPr>
-        <w:t>most green</w:t>
-      </w:r>
-      <w:proofErr w:type="gramEnd"/>
+      <w:r>
+        <w:rPr>
+          <w:rFonts w:ascii="Comfortaa" w:eastAsia="Comfortaa" w:hAnsi="Comfortaa" w:cs="Comfortaa"/>
+          <w:b/>
+          <w:sz w:val="25"/>
+          <w:szCs w:val="25"/>
+        </w:rPr>
+        <w:t>most inexperienced</w:t>
+      </w:r>
       <w:r>
         <w:rPr>
           <w:rFonts w:ascii="Comfortaa" w:eastAsia="Comfortaa" w:hAnsi="Comfortaa" w:cs="Comfortaa"/>
@@ -1959,17 +2140,8 @@
         </w:rPr>
         <w:t xml:space="preserve"> device, we made it possible to monitor and manipulate a controlled growth environment from afar. </w:t>
       </w:r>
-    </w:p>
-    <w:p>
-      <w:pPr>
-        <w:spacing w:line="360" w:lineRule="auto"/>
-        <w:rPr>
-          <w:b/>
-          <w:sz w:val="40"/>
-          <w:szCs w:val="40"/>
-          <w:u w:val="single"/>
-        </w:rPr>
-      </w:pPr>
+      <w:bookmarkStart w:id="0" w:name="_GoBack"/>
+      <w:bookmarkEnd w:id="0"/>
     </w:p>
     <w:sectPr>
       <w:pgSz w:w="12240" w:h="15840"/>
@@ -1984,6 +2156,92 @@
 <file path=word/numbering.xml><?xml version="1.0" encoding="utf-8"?>
 <w:numbering xmlns:wpc="http://schemas.microsoft.com/office/word/2010/wordprocessingCanvas" xmlns:cx="http://schemas.microsoft.com/office/drawing/2014/chartex" xmlns:cx1="http://schemas.microsoft.com/office/drawing/2015/9/8/chartex" xmlns:cx2="http://schemas.microsoft.com/office/drawing/2015/10/21/chartex" xmlns:cx3="http://schemas.microsoft.com/office/drawing/2016/5/9/chartex" xmlns:cx4="http://schemas.microsoft.com/office/drawing/2016/5/10/chartex" xmlns:cx5="http://schemas.microsoft.com/office/drawing/2016/5/11/chartex" xmlns:cx6="http://schemas.microsoft.com/office/drawing/2016/5/12/chartex" xmlns:cx7="http://schemas.microsoft.com/office/drawing/2016/5/13/chartex" xmlns:cx8="http://schemas.microsoft.com/office/drawing/2016/5/14/chartex" xmlns:mc="http://schemas.openxmlformats.org/markup-compatibility/2006" xmlns:aink="http://schemas.microsoft.com/office/drawing/2016/ink" xmlns:am3d="http://schemas.microsoft.com/office/drawing/2017/model3d" xmlns:o="urn:schemas-microsoft-com:office:office" xmlns:r="http://schemas.openxmlformats.org/officeDocument/2006/relationships" xmlns:m="http://schemas.openxmlformats.org/officeDocument/2006/math" xmlns:v="urn:schemas-microsoft-com:vml" xmlns:wp14="http://schemas.microsoft.com/office/word/2010/wordprocessingDrawing" xmlns:wp="http://schemas.openxmlformats.org/drawingml/2006/wordprocessingDrawing" xmlns:w10="urn:schemas-microsoft-com:office:word" xmlns:w="http://schemas.openxmlformats.org/wordprocessingml/2006/main" xmlns:w14="http://schemas.microsoft.com/office/word/2010/wordml" xmlns:w15="http://schemas.microsoft.com/office/word/2012/wordml" xmlns:w16cid="http://schemas.microsoft.com/office/word/2016/wordml/cid" xmlns:w16se="http://schemas.microsoft.com/office/word/2015/wordml/symex" xmlns:wpg="http://schemas.microsoft.com/office/word/2010/wordprocessingGroup" xmlns:wpi="http://schemas.microsoft.com/office/word/2010/wordprocessingInk" xmlns:wne="http://schemas.microsoft.com/office/word/2006/wordml" xmlns:wps="http://schemas.microsoft.com/office/word/2010/wordprocessingShape" mc:Ignorable="w14 w15 w16se w16cid wp14">
   <w:abstractNum w:abstractNumId="0" w15:restartNumberingAfterBreak="0">
+    <w:nsid w:val="29487A15"/>
+    <w:multiLevelType w:val="hybridMultilevel"/>
+    <w:tmpl w:val="98880700"/>
+    <w:lvl w:ilvl="0" w:tplc="0409000F">
+      <w:start w:val="1"/>
+      <w:numFmt w:val="decimal"/>
+      <w:lvlText w:val="%1."/>
+      <w:lvlJc w:val="left"/>
+      <w:pPr>
+        <w:ind w:left="720" w:hanging="360"/>
+      </w:pPr>
+    </w:lvl>
+    <w:lvl w:ilvl="1" w:tplc="04090019" w:tentative="1">
+      <w:start w:val="1"/>
+      <w:numFmt w:val="lowerLetter"/>
+      <w:lvlText w:val="%2."/>
+      <w:lvlJc w:val="left"/>
+      <w:pPr>
+        <w:ind w:left="1440" w:hanging="360"/>
+      </w:pPr>
+    </w:lvl>
+    <w:lvl w:ilvl="2" w:tplc="0409001B" w:tentative="1">
+      <w:start w:val="1"/>
+      <w:numFmt w:val="lowerRoman"/>
+      <w:lvlText w:val="%3."/>
+      <w:lvlJc w:val="right"/>
+      <w:pPr>
+        <w:ind w:left="2160" w:hanging="180"/>
+      </w:pPr>
+    </w:lvl>
+    <w:lvl w:ilvl="3" w:tplc="0409000F" w:tentative="1">
+      <w:start w:val="1"/>
+      <w:numFmt w:val="decimal"/>
+      <w:lvlText w:val="%4."/>
+      <w:lvlJc w:val="left"/>
+      <w:pPr>
+        <w:ind w:left="2880" w:hanging="360"/>
+      </w:pPr>
+    </w:lvl>
+    <w:lvl w:ilvl="4" w:tplc="04090019" w:tentative="1">
+      <w:start w:val="1"/>
+      <w:numFmt w:val="lowerLetter"/>
+      <w:lvlText w:val="%5."/>
+      <w:lvlJc w:val="left"/>
+      <w:pPr>
+        <w:ind w:left="3600" w:hanging="360"/>
+      </w:pPr>
+    </w:lvl>
+    <w:lvl w:ilvl="5" w:tplc="0409001B" w:tentative="1">
+      <w:start w:val="1"/>
+      <w:numFmt w:val="lowerRoman"/>
+      <w:lvlText w:val="%6."/>
+      <w:lvlJc w:val="right"/>
+      <w:pPr>
+        <w:ind w:left="4320" w:hanging="180"/>
+      </w:pPr>
+    </w:lvl>
+    <w:lvl w:ilvl="6" w:tplc="0409000F" w:tentative="1">
+      <w:start w:val="1"/>
+      <w:numFmt w:val="decimal"/>
+      <w:lvlText w:val="%7."/>
+      <w:lvlJc w:val="left"/>
+      <w:pPr>
+        <w:ind w:left="5040" w:hanging="360"/>
+      </w:pPr>
+    </w:lvl>
+    <w:lvl w:ilvl="7" w:tplc="04090019" w:tentative="1">
+      <w:start w:val="1"/>
+      <w:numFmt w:val="lowerLetter"/>
+      <w:lvlText w:val="%8."/>
+      <w:lvlJc w:val="left"/>
+      <w:pPr>
+        <w:ind w:left="5760" w:hanging="360"/>
+      </w:pPr>
+    </w:lvl>
+    <w:lvl w:ilvl="8" w:tplc="0409001B" w:tentative="1">
+      <w:start w:val="1"/>
+      <w:numFmt w:val="lowerRoman"/>
+      <w:lvlText w:val="%9."/>
+      <w:lvlJc w:val="right"/>
+      <w:pPr>
+        <w:ind w:left="6480" w:hanging="180"/>
+      </w:pPr>
+    </w:lvl>
+  </w:abstractNum>
+  <w:abstractNum w:abstractNumId="1" w15:restartNumberingAfterBreak="0">
     <w:nsid w:val="5656716E"/>
     <w:multiLevelType w:val="multilevel"/>
     <w:tmpl w:val="AA226244"/>
@@ -2096,8 +2354,127 @@
       </w:rPr>
     </w:lvl>
   </w:abstractNum>
+  <w:abstractNum w:abstractNumId="2" w15:restartNumberingAfterBreak="0">
+    <w:nsid w:val="74A64D0D"/>
+    <w:multiLevelType w:val="hybridMultilevel"/>
+    <w:tmpl w:val="720EEBBC"/>
+    <w:lvl w:ilvl="0" w:tplc="04090001">
+      <w:start w:val="1"/>
+      <w:numFmt w:val="bullet"/>
+      <w:lvlText w:val=""/>
+      <w:lvlJc w:val="left"/>
+      <w:pPr>
+        <w:ind w:left="720" w:hanging="360"/>
+      </w:pPr>
+      <w:rPr>
+        <w:rFonts w:ascii="Symbol" w:hAnsi="Symbol" w:hint="default"/>
+      </w:rPr>
+    </w:lvl>
+    <w:lvl w:ilvl="1" w:tplc="04090003" w:tentative="1">
+      <w:start w:val="1"/>
+      <w:numFmt w:val="bullet"/>
+      <w:lvlText w:val="o"/>
+      <w:lvlJc w:val="left"/>
+      <w:pPr>
+        <w:ind w:left="1440" w:hanging="360"/>
+      </w:pPr>
+      <w:rPr>
+        <w:rFonts w:ascii="Courier New" w:hAnsi="Courier New" w:cs="Courier New" w:hint="default"/>
+      </w:rPr>
+    </w:lvl>
+    <w:lvl w:ilvl="2" w:tplc="04090005" w:tentative="1">
+      <w:start w:val="1"/>
+      <w:numFmt w:val="bullet"/>
+      <w:lvlText w:val=""/>
+      <w:lvlJc w:val="left"/>
+      <w:pPr>
+        <w:ind w:left="2160" w:hanging="360"/>
+      </w:pPr>
+      <w:rPr>
+        <w:rFonts w:ascii="Wingdings" w:hAnsi="Wingdings" w:hint="default"/>
+      </w:rPr>
+    </w:lvl>
+    <w:lvl w:ilvl="3" w:tplc="04090001" w:tentative="1">
+      <w:start w:val="1"/>
+      <w:numFmt w:val="bullet"/>
+      <w:lvlText w:val=""/>
+      <w:lvlJc w:val="left"/>
+      <w:pPr>
+        <w:ind w:left="2880" w:hanging="360"/>
+      </w:pPr>
+      <w:rPr>
+        <w:rFonts w:ascii="Symbol" w:hAnsi="Symbol" w:hint="default"/>
+      </w:rPr>
+    </w:lvl>
+    <w:lvl w:ilvl="4" w:tplc="04090003" w:tentative="1">
+      <w:start w:val="1"/>
+      <w:numFmt w:val="bullet"/>
+      <w:lvlText w:val="o"/>
+      <w:lvlJc w:val="left"/>
+      <w:pPr>
+        <w:ind w:left="3600" w:hanging="360"/>
+      </w:pPr>
+      <w:rPr>
+        <w:rFonts w:ascii="Courier New" w:hAnsi="Courier New" w:cs="Courier New" w:hint="default"/>
+      </w:rPr>
+    </w:lvl>
+    <w:lvl w:ilvl="5" w:tplc="04090005" w:tentative="1">
+      <w:start w:val="1"/>
+      <w:numFmt w:val="bullet"/>
+      <w:lvlText w:val=""/>
+      <w:lvlJc w:val="left"/>
+      <w:pPr>
+        <w:ind w:left="4320" w:hanging="360"/>
+      </w:pPr>
+      <w:rPr>
+        <w:rFonts w:ascii="Wingdings" w:hAnsi="Wingdings" w:hint="default"/>
+      </w:rPr>
+    </w:lvl>
+    <w:lvl w:ilvl="6" w:tplc="04090001" w:tentative="1">
+      <w:start w:val="1"/>
+      <w:numFmt w:val="bullet"/>
+      <w:lvlText w:val=""/>
+      <w:lvlJc w:val="left"/>
+      <w:pPr>
+        <w:ind w:left="5040" w:hanging="360"/>
+      </w:pPr>
+      <w:rPr>
+        <w:rFonts w:ascii="Symbol" w:hAnsi="Symbol" w:hint="default"/>
+      </w:rPr>
+    </w:lvl>
+    <w:lvl w:ilvl="7" w:tplc="04090003" w:tentative="1">
+      <w:start w:val="1"/>
+      <w:numFmt w:val="bullet"/>
+      <w:lvlText w:val="o"/>
+      <w:lvlJc w:val="left"/>
+      <w:pPr>
+        <w:ind w:left="5760" w:hanging="360"/>
+      </w:pPr>
+      <w:rPr>
+        <w:rFonts w:ascii="Courier New" w:hAnsi="Courier New" w:cs="Courier New" w:hint="default"/>
+      </w:rPr>
+    </w:lvl>
+    <w:lvl w:ilvl="8" w:tplc="04090005" w:tentative="1">
+      <w:start w:val="1"/>
+      <w:numFmt w:val="bullet"/>
+      <w:lvlText w:val=""/>
+      <w:lvlJc w:val="left"/>
+      <w:pPr>
+        <w:ind w:left="6480" w:hanging="360"/>
+      </w:pPr>
+      <w:rPr>
+        <w:rFonts w:ascii="Wingdings" w:hAnsi="Wingdings" w:hint="default"/>
+      </w:rPr>
+    </w:lvl>
+  </w:abstractNum>
   <w:num w:numId="1">
+    <w:abstractNumId w:val="1"/>
+  </w:num>
+  <w:num w:numId="2">
     <w:abstractNumId w:val="0"/>
+  </w:num>
+  <w:num w:numId="3">
+    <w:abstractNumId w:val="2"/>
   </w:num>
 </w:numbering>
 </file>
@@ -2674,6 +3051,29 @@
       <w:szCs w:val="30"/>
     </w:rPr>
   </w:style>
+  <w:style w:type="paragraph" w:styleId="ListParagraph">
+    <w:name w:val="List Paragraph"/>
+    <w:basedOn w:val="Normal"/>
+    <w:uiPriority w:val="34"/>
+    <w:qFormat/>
+    <w:rsid w:val="005B23D1"/>
+    <w:pPr>
+      <w:ind w:left="720"/>
+      <w:contextualSpacing/>
+    </w:pPr>
+  </w:style>
+  <w:style w:type="character" w:styleId="Hyperlink">
+    <w:name w:val="Hyperlink"/>
+    <w:basedOn w:val="DefaultParagraphFont"/>
+    <w:uiPriority w:val="99"/>
+    <w:semiHidden/>
+    <w:unhideWhenUsed/>
+    <w:rsid w:val="005B23D1"/>
+    <w:rPr>
+      <w:color w:val="0000FF"/>
+      <w:u w:val="single"/>
+    </w:rPr>
+  </w:style>
 </w:styles>
 </file>
 

</xml_diff>